<commit_message>
doc and ppt and rename and fix command c
</commit_message>
<xml_diff>
--- a/Individual Contribution Form.docx
+++ b/Individual Contribution Form.docx
@@ -185,9 +185,8 @@
           <w:sz w:val="30"/>
           <w:szCs w:val="30"/>
         </w:rPr>
-        <w:t xml:space="preserve"> of </w:t>
-      </w:r>
-      <w:proofErr w:type="gramStart"/>
+        <w:t xml:space="preserve"> of Team </w:t>
+      </w:r>
       <w:r>
         <w:rPr>
           <w:rFonts w:ascii="Segoe UI" w:hAnsi="Segoe UI" w:cs="Segoe UI"/>
@@ -195,18 +194,8 @@
           <w:sz w:val="30"/>
           <w:szCs w:val="30"/>
         </w:rPr>
-        <w:t xml:space="preserve">Team </w:t>
-      </w:r>
-      <w:r>
-        <w:rPr>
-          <w:rFonts w:ascii="Segoe UI" w:hAnsi="Segoe UI" w:cs="Segoe UI"/>
-          <w:b/>
-          <w:sz w:val="30"/>
-          <w:szCs w:val="30"/>
-        </w:rPr>
         <w:t>Work</w:t>
       </w:r>
-      <w:proofErr w:type="gramEnd"/>
     </w:p>
     <w:p>
       <w:pPr>
@@ -265,6 +254,13 @@
               </w:rPr>
               <w:t>:</w:t>
             </w:r>
+            <w:r>
+              <w:rPr>
+                <w:rFonts w:ascii="Segoe UI" w:hAnsi="Segoe UI" w:cs="Segoe UI"/>
+                <w:b/>
+              </w:rPr>
+              <w:t xml:space="preserve"> 6</w:t>
+            </w:r>
           </w:p>
         </w:tc>
       </w:tr>
@@ -338,21 +334,7 @@
         <w:rPr>
           <w:rFonts w:ascii="Segoe UI" w:hAnsi="Segoe UI" w:cs="Segoe UI"/>
         </w:rPr>
-        <w:t>divided (</w:t>
-      </w:r>
-      <w:proofErr w:type="gramStart"/>
-      <w:r>
-        <w:rPr>
-          <w:rFonts w:ascii="Segoe UI" w:hAnsi="Segoe UI" w:cs="Segoe UI"/>
-        </w:rPr>
-        <w:t>e.g.</w:t>
-      </w:r>
-      <w:proofErr w:type="gramEnd"/>
-      <w:r>
-        <w:rPr>
-          <w:rFonts w:ascii="Segoe UI" w:hAnsi="Segoe UI" w:cs="Segoe UI"/>
-        </w:rPr>
-        <w:t xml:space="preserve"> 25% for each member if this is group of 4</w:t>
+        <w:t>divided (e.g. 25% for each member if this is group of 4</w:t>
       </w:r>
       <w:r>
         <w:rPr>
@@ -418,21 +400,7 @@
         <w:rPr>
           <w:rFonts w:ascii="Segoe UI" w:hAnsi="Segoe UI" w:cs="Segoe UI"/>
         </w:rPr>
-        <w:t xml:space="preserve"> (</w:t>
-      </w:r>
-      <w:proofErr w:type="gramStart"/>
-      <w:r>
-        <w:rPr>
-          <w:rFonts w:ascii="Segoe UI" w:hAnsi="Segoe UI" w:cs="Segoe UI"/>
-        </w:rPr>
-        <w:t>e.g.</w:t>
-      </w:r>
-      <w:proofErr w:type="gramEnd"/>
-      <w:r>
-        <w:rPr>
-          <w:rFonts w:ascii="Segoe UI" w:hAnsi="Segoe UI" w:cs="Segoe UI"/>
-        </w:rPr>
-        <w:t xml:space="preserve"> </w:t>
+        <w:t xml:space="preserve"> (e.g. </w:t>
       </w:r>
       <w:r>
         <w:rPr>
@@ -588,6 +556,7 @@
           <w:tcPr>
             <w:tcW w:w="2518" w:type="dxa"/>
             <w:shd w:val="clear" w:color="auto" w:fill="D9D9D9" w:themeFill="background1" w:themeFillShade="D9"/>
+            <w:vAlign w:val="center"/>
           </w:tcPr>
           <w:p>
             <w:pPr>
@@ -610,6 +579,7 @@
           <w:tcPr>
             <w:tcW w:w="6379" w:type="dxa"/>
             <w:shd w:val="clear" w:color="auto" w:fill="D9D9D9" w:themeFill="background1" w:themeFillShade="D9"/>
+            <w:vAlign w:val="center"/>
           </w:tcPr>
           <w:p>
             <w:pPr>
@@ -632,6 +602,7 @@
           <w:tcPr>
             <w:tcW w:w="1984" w:type="dxa"/>
             <w:shd w:val="clear" w:color="auto" w:fill="D9D9D9" w:themeFill="background1" w:themeFillShade="D9"/>
+            <w:vAlign w:val="center"/>
           </w:tcPr>
           <w:p>
             <w:pPr>
@@ -670,14 +641,26 @@
           <w:p>
             <w:pPr>
               <w:rPr>
-                <w:rFonts w:ascii="Segoe UI" w:hAnsi="Segoe UI" w:cs="Segoe UI"/>
+                <w:rFonts w:ascii="Times New Roman" w:hAnsi="Times New Roman" w:cs="Times New Roman"/>
               </w:rPr>
             </w:pPr>
             <w:r>
               <w:rPr>
-                <w:rFonts w:ascii="Segoe UI" w:hAnsi="Segoe UI" w:cs="Segoe UI"/>
+                <w:rFonts w:ascii="Times New Roman" w:hAnsi="Times New Roman" w:cs="Times New Roman"/>
               </w:rPr>
               <w:t>1.</w:t>
+            </w:r>
+            <w:r>
+              <w:rPr>
+                <w:rFonts w:ascii="Times New Roman" w:hAnsi="Times New Roman" w:cs="Times New Roman"/>
+              </w:rPr>
+              <w:t xml:space="preserve"> Tran Quang Minh - </w:t>
+            </w:r>
+            <w:r>
+              <w:rPr>
+                <w:rFonts w:ascii="Times New Roman" w:hAnsi="Times New Roman" w:cs="Times New Roman"/>
+              </w:rPr>
+              <w:t>s3988776</w:t>
             </w:r>
           </w:p>
         </w:tc>
@@ -688,24 +671,36 @@
           </w:tcPr>
           <w:p>
             <w:pPr>
-              <w:jc w:val="both"/>
               <w:rPr>
                 <w:rFonts w:ascii="Segoe UI" w:hAnsi="Segoe UI" w:cs="Segoe UI"/>
               </w:rPr>
             </w:pPr>
+            <w:r>
+              <w:rPr>
+                <w:rFonts w:ascii="Segoe UI" w:hAnsi="Segoe UI" w:cs="Segoe UI"/>
+              </w:rPr>
+              <w:t>Worked on CLI commands, input handling, and video display features. Helped test and debug.</w:t>
+            </w:r>
           </w:p>
         </w:tc>
         <w:tc>
           <w:tcPr>
             <w:tcW w:w="1984" w:type="dxa"/>
+            <w:vAlign w:val="center"/>
           </w:tcPr>
           <w:p>
             <w:pPr>
-              <w:jc w:val="both"/>
+              <w:jc w:val="center"/>
               <w:rPr>
                 <w:rFonts w:ascii="Segoe UI" w:hAnsi="Segoe UI" w:cs="Segoe UI"/>
               </w:rPr>
             </w:pPr>
+            <w:r>
+              <w:rPr>
+                <w:rFonts w:ascii="Segoe UI" w:hAnsi="Segoe UI" w:cs="Segoe UI"/>
+              </w:rPr>
+              <w:t>26%</w:t>
+            </w:r>
           </w:p>
         </w:tc>
       </w:tr>
@@ -721,14 +716,26 @@
           <w:p>
             <w:pPr>
               <w:rPr>
-                <w:rFonts w:ascii="Segoe UI" w:hAnsi="Segoe UI" w:cs="Segoe UI"/>
+                <w:rFonts w:ascii="Times New Roman" w:hAnsi="Times New Roman" w:cs="Times New Roman"/>
               </w:rPr>
             </w:pPr>
             <w:r>
               <w:rPr>
-                <w:rFonts w:ascii="Segoe UI" w:hAnsi="Segoe UI" w:cs="Segoe UI"/>
+                <w:rFonts w:ascii="Times New Roman" w:hAnsi="Times New Roman" w:cs="Times New Roman"/>
               </w:rPr>
               <w:t>2.</w:t>
+            </w:r>
+            <w:r>
+              <w:rPr>
+                <w:rFonts w:ascii="Times New Roman" w:hAnsi="Times New Roman" w:cs="Times New Roman"/>
+              </w:rPr>
+              <w:t xml:space="preserve"> Huynh Ngoc Tai - </w:t>
+            </w:r>
+            <w:r>
+              <w:rPr>
+                <w:rFonts w:ascii="Times New Roman" w:hAnsi="Times New Roman" w:cs="Times New Roman"/>
+              </w:rPr>
+              <w:t>s3978680</w:t>
             </w:r>
           </w:p>
         </w:tc>
@@ -739,24 +746,48 @@
           </w:tcPr>
           <w:p>
             <w:pPr>
-              <w:jc w:val="both"/>
               <w:rPr>
                 <w:rFonts w:ascii="Segoe UI" w:hAnsi="Segoe UI" w:cs="Segoe UI"/>
               </w:rPr>
             </w:pPr>
+            <w:r>
+              <w:rPr>
+                <w:rFonts w:ascii="Segoe UI" w:hAnsi="Segoe UI" w:cs="Segoe UI"/>
+              </w:rPr>
+              <w:t>Worked on CLI and display, prepared report and slides, designed font and image assets.</w:t>
+            </w:r>
+            <w:r>
+              <w:rPr>
+                <w:rFonts w:ascii="Segoe UI" w:hAnsi="Segoe UI" w:cs="Segoe UI"/>
+              </w:rPr>
+              <w:t xml:space="preserve"> </w:t>
+            </w:r>
+            <w:r>
+              <w:rPr>
+                <w:rFonts w:ascii="Segoe UI" w:hAnsi="Segoe UI" w:cs="Segoe UI"/>
+              </w:rPr>
+              <w:t>Helped test and debug.</w:t>
+            </w:r>
           </w:p>
         </w:tc>
         <w:tc>
           <w:tcPr>
             <w:tcW w:w="1984" w:type="dxa"/>
+            <w:vAlign w:val="center"/>
           </w:tcPr>
           <w:p>
             <w:pPr>
-              <w:jc w:val="both"/>
+              <w:jc w:val="center"/>
               <w:rPr>
                 <w:rFonts w:ascii="Segoe UI" w:hAnsi="Segoe UI" w:cs="Segoe UI"/>
               </w:rPr>
             </w:pPr>
+            <w:r>
+              <w:rPr>
+                <w:rFonts w:ascii="Segoe UI" w:hAnsi="Segoe UI" w:cs="Segoe UI"/>
+              </w:rPr>
+              <w:t>26%</w:t>
+            </w:r>
           </w:p>
         </w:tc>
       </w:tr>
@@ -772,14 +803,26 @@
           <w:p>
             <w:pPr>
               <w:rPr>
-                <w:rFonts w:ascii="Segoe UI" w:hAnsi="Segoe UI" w:cs="Segoe UI"/>
+                <w:rFonts w:ascii="Times New Roman" w:hAnsi="Times New Roman" w:cs="Times New Roman"/>
               </w:rPr>
             </w:pPr>
             <w:r>
               <w:rPr>
-                <w:rFonts w:ascii="Segoe UI" w:hAnsi="Segoe UI" w:cs="Segoe UI"/>
+                <w:rFonts w:ascii="Times New Roman" w:hAnsi="Times New Roman" w:cs="Times New Roman"/>
               </w:rPr>
               <w:t>3.</w:t>
+            </w:r>
+            <w:r>
+              <w:rPr>
+                <w:rFonts w:ascii="Times New Roman" w:hAnsi="Times New Roman" w:cs="Times New Roman"/>
+              </w:rPr>
+              <w:t xml:space="preserve"> Kim Nhat Anh - </w:t>
+            </w:r>
+            <w:r>
+              <w:rPr>
+                <w:rFonts w:ascii="Times New Roman" w:hAnsi="Times New Roman" w:cs="Times New Roman"/>
+              </w:rPr>
+              <w:t>s3978831</w:t>
             </w:r>
           </w:p>
         </w:tc>
@@ -790,24 +833,36 @@
           </w:tcPr>
           <w:p>
             <w:pPr>
-              <w:jc w:val="both"/>
               <w:rPr>
                 <w:rFonts w:ascii="Segoe UI" w:hAnsi="Segoe UI" w:cs="Segoe UI"/>
               </w:rPr>
             </w:pPr>
+            <w:r>
+              <w:rPr>
+                <w:rFonts w:ascii="Segoe UI" w:hAnsi="Segoe UI" w:cs="Segoe UI"/>
+              </w:rPr>
+              <w:t>Focused on game logic and implementation, including movement, scoring, and stages.</w:t>
+            </w:r>
           </w:p>
         </w:tc>
         <w:tc>
           <w:tcPr>
             <w:tcW w:w="1984" w:type="dxa"/>
+            <w:vAlign w:val="center"/>
           </w:tcPr>
           <w:p>
             <w:pPr>
-              <w:jc w:val="both"/>
+              <w:jc w:val="center"/>
               <w:rPr>
                 <w:rFonts w:ascii="Segoe UI" w:hAnsi="Segoe UI" w:cs="Segoe UI"/>
               </w:rPr>
             </w:pPr>
+            <w:r>
+              <w:rPr>
+                <w:rFonts w:ascii="Segoe UI" w:hAnsi="Segoe UI" w:cs="Segoe UI"/>
+              </w:rPr>
+              <w:t>26%</w:t>
+            </w:r>
           </w:p>
         </w:tc>
       </w:tr>
@@ -823,14 +878,26 @@
           <w:p>
             <w:pPr>
               <w:rPr>
-                <w:rFonts w:ascii="Segoe UI" w:hAnsi="Segoe UI" w:cs="Segoe UI"/>
+                <w:rFonts w:ascii="Times New Roman" w:hAnsi="Times New Roman" w:cs="Times New Roman"/>
               </w:rPr>
             </w:pPr>
             <w:r>
               <w:rPr>
-                <w:rFonts w:ascii="Segoe UI" w:hAnsi="Segoe UI" w:cs="Segoe UI"/>
+                <w:rFonts w:ascii="Times New Roman" w:hAnsi="Times New Roman" w:cs="Times New Roman"/>
               </w:rPr>
               <w:t>4.</w:t>
+            </w:r>
+            <w:r>
+              <w:rPr>
+                <w:rFonts w:ascii="Times New Roman" w:hAnsi="Times New Roman" w:cs="Times New Roman"/>
+              </w:rPr>
+              <w:t xml:space="preserve"> Vu Thien Minh Hao - </w:t>
+            </w:r>
+            <w:r>
+              <w:rPr>
+                <w:rFonts w:ascii="Times New Roman" w:hAnsi="Times New Roman" w:cs="Times New Roman"/>
+              </w:rPr>
+              <w:t>s3988776</w:t>
             </w:r>
           </w:p>
         </w:tc>
@@ -841,24 +908,36 @@
           </w:tcPr>
           <w:p>
             <w:pPr>
-              <w:jc w:val="both"/>
               <w:rPr>
                 <w:rFonts w:ascii="Segoe UI" w:hAnsi="Segoe UI" w:cs="Segoe UI"/>
               </w:rPr>
             </w:pPr>
+            <w:r>
+              <w:rPr>
+                <w:rFonts w:ascii="Segoe UI" w:hAnsi="Segoe UI" w:cs="Segoe UI"/>
+              </w:rPr>
+              <w:t>Helped with game and CLI debugging, contributed to the report and presentation slides.</w:t>
+            </w:r>
           </w:p>
         </w:tc>
         <w:tc>
           <w:tcPr>
             <w:tcW w:w="1984" w:type="dxa"/>
+            <w:vAlign w:val="center"/>
           </w:tcPr>
           <w:p>
             <w:pPr>
-              <w:jc w:val="both"/>
+              <w:jc w:val="center"/>
               <w:rPr>
                 <w:rFonts w:ascii="Segoe UI" w:hAnsi="Segoe UI" w:cs="Segoe UI"/>
               </w:rPr>
             </w:pPr>
+            <w:r>
+              <w:rPr>
+                <w:rFonts w:ascii="Segoe UI" w:hAnsi="Segoe UI" w:cs="Segoe UI"/>
+              </w:rPr>
+              <w:t>22%</w:t>
+            </w:r>
           </w:p>
         </w:tc>
       </w:tr>

</xml_diff>